<commit_message>
Update General Questions and Answers.docx
</commit_message>
<xml_diff>
--- a/General Documents/General Questions and Answers.docx
+++ b/General Documents/General Questions and Answers.docx
@@ -290,8 +290,6 @@
           <w:t>PX4 flight mode configuration</w:t>
         </w:r>
       </w:hyperlink>
-      <w:bookmarkStart w:id="0" w:name="_GoBack"/>
-      <w:bookmarkEnd w:id="0"/>
     </w:p>
     <w:p>
       <w:pPr>
@@ -784,6 +782,102 @@
         </w:rPr>
         <w:t xml:space="preserve"> should involve some alignment of X&amp;Y axis.  How is this done?</w:t>
       </w:r>
+    </w:p>
+    <w:p>
+      <w:pPr>
+        <w:ind w:left="720"/>
+        <w:rPr>
+          <w:b/>
+        </w:rPr>
+      </w:pPr>
+    </w:p>
+    <w:p>
+      <w:pPr>
+        <w:ind w:left="720"/>
+        <w:rPr>
+          <w:b/>
+        </w:rPr>
+      </w:pPr>
+    </w:p>
+    <w:p>
+      <w:pPr>
+        <w:ind w:left="720"/>
+        <w:rPr>
+          <w:b/>
+        </w:rPr>
+      </w:pPr>
+    </w:p>
+    <w:p>
+      <w:pPr>
+        <w:ind w:left="720"/>
+        <w:rPr>
+          <w:b/>
+        </w:rPr>
+      </w:pPr>
+      <w:r>
+        <w:rPr>
+          <w:b/>
+        </w:rPr>
+        <w:t>************************************************************</w:t>
+      </w:r>
+    </w:p>
+    <w:p>
+      <w:pPr>
+        <w:rPr>
+          <w:b/>
+        </w:rPr>
+      </w:pPr>
+    </w:p>
+    <w:p>
+      <w:pPr>
+        <w:rPr>
+          <w:b/>
+        </w:rPr>
+      </w:pPr>
+      <w:r>
+        <w:rPr>
+          <w:b/>
+        </w:rPr>
+        <w:t>Here is some additional question that we should consider.</w:t>
+      </w:r>
+    </w:p>
+    <w:p>
+      <w:pPr>
+        <w:rPr>
+          <w:b/>
+        </w:rPr>
+      </w:pPr>
+    </w:p>
+    <w:p>
+      <w:r>
+        <w:rPr>
+          <w:b/>
+        </w:rPr>
+        <w:t>Telecom1: is it also provide power to OEM?</w:t>
+      </w:r>
+      <w:r>
+        <w:t xml:space="preserve"> It’s better to provide both power and serial</w:t>
+      </w:r>
+      <w:r>
+        <w:t>, so we just need to use Tele1 to provide both power and serial for 1500 OEM which will reduce the complexity and the weight of the design.</w:t>
+      </w:r>
+    </w:p>
+    <w:p/>
+    <w:p>
+      <w:r>
+        <w:t>How to fly indoor safely?</w:t>
+      </w:r>
+    </w:p>
+    <w:p>
+      <w:bookmarkStart w:id="0" w:name="_GoBack"/>
+      <w:bookmarkEnd w:id="0"/>
+    </w:p>
+    <w:p>
+      <w:pPr>
+        <w:rPr>
+          <w:b/>
+        </w:rPr>
+      </w:pPr>
     </w:p>
     <w:sectPr>
       <w:pgSz w:w="12240" w:h="15840"/>

</xml_diff>